<commit_message>
Lista Consolidada Atualizada 04/01
Lista Consolidada Atualizada 04/01
</commit_message>
<xml_diff>
--- a/PastaDocRequisitos/ListaConsolidadaRequisitosEstacionamento-BRAINSTORM.docx
+++ b/PastaDocRequisitos/ListaConsolidadaRequisitosEstacionamento-BRAINSTORM.docx
@@ -393,6 +393,23 @@
           <w:sz w:val="28"/>
           <w:szCs w:val="28"/>
         </w:rPr>
+        <w:t>- Acesso remoto ao sistema</w:t>
+      </w:r>
+    </w:p>
+    <w:p>
+      <w:pPr>
+        <w:rPr>
+          <w:b/>
+          <w:sz w:val="28"/>
+          <w:szCs w:val="28"/>
+        </w:rPr>
+      </w:pPr>
+      <w:r>
+        <w:rPr>
+          <w:b/>
+          <w:sz w:val="28"/>
+          <w:szCs w:val="28"/>
+        </w:rPr>
         <w:t xml:space="preserve">- Controle de pagamentos com múltiplos </w:t>
       </w:r>
       <w:proofErr w:type="gramStart"/>
@@ -413,6 +430,25 @@
         </w:rPr>
         <w:t>PIX, Crédito, Débito)</w:t>
       </w:r>
+    </w:p>
+    <w:p>
+      <w:pPr>
+        <w:rPr>
+          <w:b/>
+          <w:sz w:val="28"/>
+          <w:szCs w:val="28"/>
+        </w:rPr>
+      </w:pPr>
+      <w:r>
+        <w:rPr>
+          <w:b/>
+          <w:sz w:val="28"/>
+          <w:szCs w:val="28"/>
+        </w:rPr>
+        <w:t>- Emissão do ticket do estacionamento</w:t>
+      </w:r>
+      <w:bookmarkStart w:id="0" w:name="_GoBack"/>
+      <w:bookmarkEnd w:id="0"/>
     </w:p>
     <w:p>
       <w:pPr>
@@ -455,7 +491,6 @@
           <w:sz w:val="56"/>
           <w:szCs w:val="56"/>
         </w:rPr>
-        <w:lastRenderedPageBreak/>
         <w:t>- Brainstorm:</w:t>
       </w:r>
     </w:p>
@@ -510,8 +545,6 @@
         </w:rPr>
         <w:t>- Cadastramento de política de pontuação para descontos</w:t>
       </w:r>
-      <w:bookmarkStart w:id="0" w:name="_GoBack"/>
-      <w:bookmarkEnd w:id="0"/>
     </w:p>
     <w:p>
       <w:pPr>

</xml_diff>